<commit_message>
Fixed issues for Create Full Solution.ps1
</commit_message>
<xml_diff>
--- a/ALittleHelpWithBigData/ReadMe.docx
+++ b/ALittleHelpWithBigData/ReadMe.docx
@@ -145,140 +145,143 @@
       </w:hyperlink>
     </w:p>
     <w:p/>
-    <w:p/>
-    <w:p/>
-    <w:p/>
-    <w:p>
-      <w:r>
-        <w:t>Windows PowerShell</w:t>
-      </w:r>
-    </w:p>
-    <w:p>
-      <w:pPr>
-        <w:pStyle w:val="ListParagraph"/>
-        <w:numPr>
-          <w:ilvl w:val="0"/>
-          <w:numId w:val="1"/>
-        </w:numPr>
-      </w:pPr>
-      <w:r>
-        <w:t>Command-line shell designed for system administrators</w:t>
-      </w:r>
-    </w:p>
-    <w:p>
-      <w:pPr>
-        <w:pStyle w:val="ListParagraph"/>
-        <w:numPr>
-          <w:ilvl w:val="0"/>
-          <w:numId w:val="1"/>
-        </w:numPr>
-      </w:pPr>
-      <w:r>
-        <w:t>Built on top of .Net Framework</w:t>
-      </w:r>
-    </w:p>
-    <w:p>
-      <w:pPr>
-        <w:pStyle w:val="ListParagraph"/>
-        <w:numPr>
-          <w:ilvl w:val="0"/>
-          <w:numId w:val="1"/>
-        </w:numPr>
-      </w:pPr>
-      <w:r>
-        <w:t>Accepts and returns .Net objects</w:t>
-      </w:r>
-    </w:p>
-    <w:p>
-      <w:pPr>
-        <w:pStyle w:val="ListParagraph"/>
-        <w:numPr>
-          <w:ilvl w:val="0"/>
-          <w:numId w:val="1"/>
-        </w:numPr>
-      </w:pPr>
-      <w:r>
-        <w:t>Tasks performed via cmdlets</w:t>
-      </w:r>
-    </w:p>
-    <w:p>
-      <w:pPr>
-        <w:pStyle w:val="ListParagraph"/>
-        <w:numPr>
-          <w:ilvl w:val="0"/>
-          <w:numId w:val="1"/>
-        </w:numPr>
-      </w:pPr>
-      <w:r>
-        <w:t>PowerShell ISE</w:t>
-      </w:r>
-    </w:p>
-    <w:p/>
-    <w:p/>
-    <w:p>
-      <w:r>
-        <w:t>Azure PowerShell</w:t>
-      </w:r>
-    </w:p>
-    <w:p>
-      <w:pPr>
-        <w:pStyle w:val="ListParagraph"/>
-        <w:numPr>
-          <w:ilvl w:val="0"/>
-          <w:numId w:val="2"/>
-        </w:numPr>
-      </w:pPr>
-      <w:r>
-        <w:t>Set of cmdlets for working with Azure</w:t>
-      </w:r>
-    </w:p>
-    <w:p>
-      <w:pPr>
-        <w:pStyle w:val="ListParagraph"/>
-        <w:numPr>
-          <w:ilvl w:val="0"/>
-          <w:numId w:val="2"/>
-        </w:numPr>
-      </w:pPr>
-      <w:r>
-        <w:t>Installed on its own or via Azure SDK</w:t>
-      </w:r>
-    </w:p>
-    <w:p>
-      <w:pPr>
-        <w:pStyle w:val="ListParagraph"/>
-        <w:numPr>
-          <w:ilvl w:val="0"/>
-          <w:numId w:val="2"/>
-        </w:numPr>
-      </w:pPr>
-      <w:r>
-        <w:t>Component teams responsible for cmdlets for their component/service</w:t>
-      </w:r>
-      <w:r>
-        <w:t xml:space="preserve"> in Modules</w:t>
-      </w:r>
-    </w:p>
-    <w:p>
-      <w:pPr>
-        <w:pStyle w:val="ListParagraph"/>
-        <w:numPr>
-          <w:ilvl w:val="0"/>
-          <w:numId w:val="2"/>
-        </w:numPr>
-      </w:pPr>
-      <w:r>
-        <w:t>AzureRM module</w:t>
-      </w:r>
-      <w:r>
-        <w:t xml:space="preserve"> example</w:t>
-      </w:r>
-    </w:p>
-    <w:p/>
-    <w:p>
+    <w:p>
+      <w:r>
+        <w:t>https://www.microsoft.com/en-us/download/details.aspx?id=28177</w:t>
+      </w:r>
       <w:bookmarkStart w:id="0" w:name="_GoBack"/>
       <w:bookmarkEnd w:id="0"/>
     </w:p>
+    <w:p/>
+    <w:p/>
+    <w:p>
+      <w:r>
+        <w:t>Windows PowerShell</w:t>
+      </w:r>
+    </w:p>
+    <w:p>
+      <w:pPr>
+        <w:pStyle w:val="ListParagraph"/>
+        <w:numPr>
+          <w:ilvl w:val="0"/>
+          <w:numId w:val="1"/>
+        </w:numPr>
+      </w:pPr>
+      <w:r>
+        <w:t>Command-line shell designed for system administrators</w:t>
+      </w:r>
+    </w:p>
+    <w:p>
+      <w:pPr>
+        <w:pStyle w:val="ListParagraph"/>
+        <w:numPr>
+          <w:ilvl w:val="0"/>
+          <w:numId w:val="1"/>
+        </w:numPr>
+      </w:pPr>
+      <w:r>
+        <w:t>Built on top of .Net Framework</w:t>
+      </w:r>
+    </w:p>
+    <w:p>
+      <w:pPr>
+        <w:pStyle w:val="ListParagraph"/>
+        <w:numPr>
+          <w:ilvl w:val="0"/>
+          <w:numId w:val="1"/>
+        </w:numPr>
+      </w:pPr>
+      <w:r>
+        <w:t>Accepts and returns .Net objects</w:t>
+      </w:r>
+    </w:p>
+    <w:p>
+      <w:pPr>
+        <w:pStyle w:val="ListParagraph"/>
+        <w:numPr>
+          <w:ilvl w:val="0"/>
+          <w:numId w:val="1"/>
+        </w:numPr>
+      </w:pPr>
+      <w:r>
+        <w:t>Tasks performed via cmdlets</w:t>
+      </w:r>
+    </w:p>
+    <w:p>
+      <w:pPr>
+        <w:pStyle w:val="ListParagraph"/>
+        <w:numPr>
+          <w:ilvl w:val="0"/>
+          <w:numId w:val="1"/>
+        </w:numPr>
+      </w:pPr>
+      <w:r>
+        <w:t>PowerShell ISE</w:t>
+      </w:r>
+    </w:p>
+    <w:p/>
+    <w:p/>
+    <w:p>
+      <w:r>
+        <w:t>Azure PowerShell</w:t>
+      </w:r>
+    </w:p>
+    <w:p>
+      <w:pPr>
+        <w:pStyle w:val="ListParagraph"/>
+        <w:numPr>
+          <w:ilvl w:val="0"/>
+          <w:numId w:val="2"/>
+        </w:numPr>
+      </w:pPr>
+      <w:r>
+        <w:t>Set of cmdlets for working with Azure</w:t>
+      </w:r>
+    </w:p>
+    <w:p>
+      <w:pPr>
+        <w:pStyle w:val="ListParagraph"/>
+        <w:numPr>
+          <w:ilvl w:val="0"/>
+          <w:numId w:val="2"/>
+        </w:numPr>
+      </w:pPr>
+      <w:r>
+        <w:t>Installed on its own or via Azure SDK</w:t>
+      </w:r>
+    </w:p>
+    <w:p>
+      <w:pPr>
+        <w:pStyle w:val="ListParagraph"/>
+        <w:numPr>
+          <w:ilvl w:val="0"/>
+          <w:numId w:val="2"/>
+        </w:numPr>
+      </w:pPr>
+      <w:r>
+        <w:t>Component teams responsible for cmdlets for their component/service</w:t>
+      </w:r>
+      <w:r>
+        <w:t xml:space="preserve"> in Modules</w:t>
+      </w:r>
+    </w:p>
+    <w:p>
+      <w:pPr>
+        <w:pStyle w:val="ListParagraph"/>
+        <w:numPr>
+          <w:ilvl w:val="0"/>
+          <w:numId w:val="2"/>
+        </w:numPr>
+      </w:pPr>
+      <w:r>
+        <w:t>AzureRM module</w:t>
+      </w:r>
+      <w:r>
+        <w:t xml:space="preserve"> example</w:t>
+      </w:r>
+    </w:p>
+    <w:p/>
+    <w:p/>
     <w:p>
       <w:r>
         <w:t>Azure Automation</w:t>

</xml_diff>